<commit_message>
Updates to CTS Release 1.0.0: - Clean up for any references to ICE on end user facing interfaces - Added plugins referenced in deployment guide - Updated deployment guide to include on-premise deployment considerations - Added CTS Data Dictionary
</commit_message>
<xml_diff>
--- a/CTS/CTS Release 1.0.0/CTS Release 1.0.0 Deployment Guide.docx
+++ b/CTS/CTS Release 1.0.0/CTS Release 1.0.0 Deployment Guide.docx
@@ -74,13 +74,9 @@
           <w:szCs w:val="28"/>
           <w:u w:val="single"/>
         </w:rPr>
-        <w:t xml:space="preserve"> Cloud Deployment Guide</w:t>
-      </w:r>
-    </w:p>
-    <w:p>
-      <w:pPr>
-        <w:spacing w:after="0"/>
-        <w:jc w:val="center"/>
+        <w:t xml:space="preserve"> </w:t>
+      </w:r>
+      <w:r>
         <w:rPr>
           <w:rFonts w:cs="Courier New"/>
           <w:b/>
@@ -88,8 +84,13 @@
           <w:szCs w:val="28"/>
           <w:u w:val="single"/>
         </w:rPr>
-      </w:pPr>
-      <w:r>
+        <w:t>Deployment Guide</w:t>
+      </w:r>
+    </w:p>
+    <w:p>
+      <w:pPr>
+        <w:spacing w:after="0"/>
+        <w:jc w:val="center"/>
         <w:rPr>
           <w:rFonts w:cs="Courier New"/>
           <w:b/>
@@ -97,8 +98,7 @@
           <w:szCs w:val="28"/>
           <w:u w:val="single"/>
         </w:rPr>
-        <w:t>CTS</w:t>
-      </w:r>
+      </w:pPr>
       <w:r>
         <w:rPr>
           <w:rFonts w:cs="Courier New"/>
@@ -107,7 +107,7 @@
           <w:szCs w:val="28"/>
           <w:u w:val="single"/>
         </w:rPr>
-        <w:t xml:space="preserve"> </w:t>
+        <w:t>CTS</w:t>
       </w:r>
       <w:r>
         <w:rPr>
@@ -117,17 +117,18 @@
           <w:szCs w:val="28"/>
           <w:u w:val="single"/>
         </w:rPr>
+        <w:t xml:space="preserve"> </w:t>
+      </w:r>
+      <w:r>
+        <w:rPr>
+          <w:rFonts w:cs="Courier New"/>
+          <w:b/>
+          <w:sz w:val="28"/>
+          <w:szCs w:val="28"/>
+          <w:u w:val="single"/>
+        </w:rPr>
         <w:t>1.0.0</w:t>
       </w:r>
-    </w:p>
-    <w:p>
-      <w:pPr>
-        <w:spacing w:after="0"/>
-        <w:rPr>
-          <w:rFonts w:cs="Courier New"/>
-          <w:b/>
-        </w:rPr>
-      </w:pPr>
     </w:p>
     <w:p>
       <w:pPr>
@@ -138,31 +139,57 @@
           <w:color w:val="FF0000"/>
         </w:rPr>
       </w:pPr>
-      <w:r>
+    </w:p>
+    <w:p>
+      <w:pPr>
+        <w:spacing w:after="0"/>
         <w:rPr>
           <w:rFonts w:cs="Courier New"/>
           <w:b/>
           <w:color w:val="FF0000"/>
         </w:rPr>
-        <w:t>Minimum Appian Software Version: 16.2</w:t>
-      </w:r>
-    </w:p>
-    <w:p>
-      <w:pPr>
-        <w:pStyle w:val="Heading1"/>
-      </w:pPr>
-      <w:r>
-        <w:t>Full Deployment (Clean Installation)</w:t>
-      </w:r>
-    </w:p>
-    <w:p>
-      <w:pPr>
-        <w:spacing w:after="0"/>
+      </w:pPr>
+      <w:r>
         <w:rPr>
           <w:rFonts w:cs="Courier New"/>
           <w:b/>
           <w:color w:val="FF0000"/>
         </w:rPr>
+        <w:t>For</w:t>
+      </w:r>
+      <w:r>
+        <w:rPr>
+          <w:rFonts w:cs="Courier New"/>
+          <w:b/>
+          <w:color w:val="FF0000"/>
+        </w:rPr>
+        <w:t xml:space="preserve"> Appian Software Version: 16.2</w:t>
+      </w:r>
+      <w:r>
+        <w:rPr>
+          <w:rFonts w:cs="Courier New"/>
+          <w:b/>
+          <w:color w:val="FF0000"/>
+        </w:rPr>
+        <w:t>+ and MySQL Database</w:t>
+      </w:r>
+    </w:p>
+    <w:p>
+      <w:pPr>
+        <w:pStyle w:val="Heading1"/>
+      </w:pPr>
+      <w:r>
+        <w:t>Full Deployment (Clean Installation)</w:t>
+      </w:r>
+    </w:p>
+    <w:p>
+      <w:pPr>
+        <w:spacing w:after="0"/>
+        <w:rPr>
+          <w:rFonts w:cs="Courier New"/>
+          <w:b/>
+          <w:color w:val="FF0000"/>
+        </w:rPr>
       </w:pPr>
     </w:p>
     <w:p>
@@ -290,7 +317,7 @@
           <w:sz w:val="22"/>
           <w:szCs w:val="22"/>
         </w:rPr>
-        <w:t>Appian Health Check Plugin (v.4.8.0)</w:t>
+        <w:t>Appian Object Information Retriever (v.2.5.1)</w:t>
       </w:r>
     </w:p>
     <w:p>
@@ -312,7 +339,15 @@
           <w:sz w:val="22"/>
           <w:szCs w:val="22"/>
         </w:rPr>
-        <w:t>Appian Object Information Retriever (v.2.5.1)</w:t>
+        <w:t>CSV Parser Plug-in (v1.6.2</w:t>
+      </w:r>
+      <w:r>
+        <w:rPr>
+          <w:rFonts w:asciiTheme="minorHAnsi" w:hAnsiTheme="minorHAnsi" w:cs="Courier New"/>
+          <w:sz w:val="22"/>
+          <w:szCs w:val="22"/>
+        </w:rPr>
+        <w:t>)</w:t>
       </w:r>
     </w:p>
     <w:p>
@@ -334,7 +369,7 @@
           <w:sz w:val="22"/>
           <w:szCs w:val="22"/>
         </w:rPr>
-        <w:t>CSV Parser Plug-in (v1.6.2</w:t>
+        <w:t>Content Expressions (v1.0.7</w:t>
       </w:r>
       <w:r>
         <w:rPr>
@@ -364,15 +399,7 @@
           <w:sz w:val="22"/>
           <w:szCs w:val="22"/>
         </w:rPr>
-        <w:t>Content Expressions (v1.0.7</w:t>
-      </w:r>
-      <w:r>
-        <w:rPr>
-          <w:rFonts w:asciiTheme="minorHAnsi" w:hAnsiTheme="minorHAnsi" w:cs="Courier New"/>
-          <w:sz w:val="22"/>
-          <w:szCs w:val="22"/>
-        </w:rPr>
-        <w:t>)</w:t>
+        <w:t>Generate Gregorian Calendar (1.0.0)</w:t>
       </w:r>
     </w:p>
     <w:p>
@@ -394,7 +421,7 @@
           <w:sz w:val="22"/>
           <w:szCs w:val="22"/>
         </w:rPr>
-        <w:t>Generate Gregorian Calendar (1.0.0)</w:t>
+        <w:t>Group Functions (v3.1.0)</w:t>
       </w:r>
     </w:p>
     <w:p>
@@ -416,7 +443,15 @@
           <w:sz w:val="22"/>
           <w:szCs w:val="22"/>
         </w:rPr>
-        <w:t>Group Functions (v3.1.0)</w:t>
+        <w:t>People Functions (v1.1</w:t>
+      </w:r>
+      <w:r>
+        <w:rPr>
+          <w:rFonts w:asciiTheme="minorHAnsi" w:hAnsiTheme="minorHAnsi" w:cs="Courier New"/>
+          <w:sz w:val="22"/>
+          <w:szCs w:val="22"/>
+        </w:rPr>
+        <w:t>)</w:t>
       </w:r>
     </w:p>
     <w:p>
@@ -438,15 +473,7 @@
           <w:sz w:val="22"/>
           <w:szCs w:val="22"/>
         </w:rPr>
-        <w:t>People Functions (v1.1</w:t>
-      </w:r>
-      <w:r>
-        <w:rPr>
-          <w:rFonts w:asciiTheme="minorHAnsi" w:hAnsiTheme="minorHAnsi" w:cs="Courier New"/>
-          <w:sz w:val="22"/>
-          <w:szCs w:val="22"/>
-        </w:rPr>
-        <w:t>)</w:t>
+        <w:t>Personalization Utilities (v3.3.2)</w:t>
       </w:r>
     </w:p>
     <w:p>
@@ -468,7 +495,7 @@
           <w:sz w:val="22"/>
           <w:szCs w:val="22"/>
         </w:rPr>
-        <w:t>Personalization Utilities (v3.3.2)</w:t>
+        <w:t>Process Sizing Smart Services (v.1.2.0)</w:t>
       </w:r>
     </w:p>
     <w:p>
@@ -490,7 +517,7 @@
           <w:sz w:val="22"/>
           <w:szCs w:val="22"/>
         </w:rPr>
-        <w:t>Process Sizing Smart Services (v.1.2.0)</w:t>
+        <w:t>User Profile Picture Utilities (1.0.0)</w:t>
       </w:r>
     </w:p>
     <w:p>
@@ -512,7 +539,23 @@
           <w:sz w:val="22"/>
           <w:szCs w:val="22"/>
         </w:rPr>
-        <w:t>User Profile Picture Utilities (1.0.0)</w:t>
+        <w:t xml:space="preserve">Export SQL </w:t>
+      </w:r>
+      <w:r>
+        <w:rPr>
+          <w:rFonts w:asciiTheme="minorHAnsi" w:hAnsiTheme="minorHAnsi" w:cs="Courier New"/>
+          <w:sz w:val="22"/>
+          <w:szCs w:val="22"/>
+        </w:rPr>
+        <w:t>and Report Data to EXCEL – V2 (v3.2</w:t>
+      </w:r>
+      <w:r>
+        <w:rPr>
+          <w:rFonts w:asciiTheme="minorHAnsi" w:hAnsiTheme="minorHAnsi" w:cs="Courier New"/>
+          <w:sz w:val="22"/>
+          <w:szCs w:val="22"/>
+        </w:rPr>
+        <w:t>)</w:t>
       </w:r>
     </w:p>
     <w:p>
@@ -534,23 +577,69 @@
           <w:sz w:val="22"/>
           <w:szCs w:val="22"/>
         </w:rPr>
-        <w:t xml:space="preserve">Export SQL </w:t>
-      </w:r>
-      <w:r>
-        <w:rPr>
-          <w:rFonts w:asciiTheme="minorHAnsi" w:hAnsiTheme="minorHAnsi" w:cs="Courier New"/>
-          <w:sz w:val="22"/>
-          <w:szCs w:val="22"/>
-        </w:rPr>
-        <w:t>and Report Data to EXCEL – V2 (v3.2</w:t>
-      </w:r>
-      <w:r>
-        <w:rPr>
-          <w:rFonts w:asciiTheme="minorHAnsi" w:hAnsiTheme="minorHAnsi" w:cs="Courier New"/>
-          <w:sz w:val="22"/>
-          <w:szCs w:val="22"/>
-        </w:rPr>
-        <w:t>)</w:t>
+        <w:t xml:space="preserve">For Cloud environments: </w:t>
+      </w:r>
+    </w:p>
+    <w:p>
+      <w:pPr>
+        <w:pStyle w:val="PlainText"/>
+        <w:numPr>
+          <w:ilvl w:val="1"/>
+          <w:numId w:val="5"/>
+        </w:numPr>
+        <w:rPr>
+          <w:rFonts w:asciiTheme="minorHAnsi" w:hAnsiTheme="minorHAnsi" w:cs="Courier New"/>
+          <w:sz w:val="22"/>
+          <w:szCs w:val="22"/>
+        </w:rPr>
+      </w:pPr>
+      <w:r>
+        <w:rPr>
+          <w:rFonts w:asciiTheme="minorHAnsi" w:hAnsiTheme="minorHAnsi" w:cs="Courier New"/>
+          <w:sz w:val="22"/>
+          <w:szCs w:val="22"/>
+        </w:rPr>
+        <w:t>Appian Health Check Data Collection Plugin (Cloud) (v.4.8.0)</w:t>
+      </w:r>
+    </w:p>
+    <w:p>
+      <w:pPr>
+        <w:pStyle w:val="PlainText"/>
+        <w:numPr>
+          <w:ilvl w:val="1"/>
+          <w:numId w:val="5"/>
+        </w:numPr>
+        <w:rPr>
+          <w:rFonts w:asciiTheme="minorHAnsi" w:hAnsiTheme="minorHAnsi" w:cs="Courier New"/>
+          <w:sz w:val="22"/>
+          <w:szCs w:val="22"/>
+        </w:rPr>
+      </w:pPr>
+      <w:r>
+        <w:rPr>
+          <w:rFonts w:asciiTheme="minorHAnsi" w:hAnsiTheme="minorHAnsi" w:cs="Courier New"/>
+          <w:sz w:val="22"/>
+          <w:szCs w:val="22"/>
+        </w:rPr>
+        <w:t xml:space="preserve">Download </w:t>
+      </w:r>
+      <w:proofErr w:type="spellStart"/>
+      <w:r>
+        <w:rPr>
+          <w:rFonts w:asciiTheme="minorHAnsi" w:hAnsiTheme="minorHAnsi" w:cs="Courier New"/>
+          <w:sz w:val="22"/>
+          <w:szCs w:val="22"/>
+        </w:rPr>
+        <w:t>DataSubset</w:t>
+      </w:r>
+      <w:proofErr w:type="spellEnd"/>
+      <w:r>
+        <w:rPr>
+          <w:rFonts w:asciiTheme="minorHAnsi" w:hAnsiTheme="minorHAnsi" w:cs="Courier New"/>
+          <w:sz w:val="22"/>
+          <w:szCs w:val="22"/>
+        </w:rPr>
+        <w:t xml:space="preserve"> (Cloud) (v.1.2.1)</w:t>
       </w:r>
     </w:p>
     <w:p>
@@ -572,6 +661,50 @@
           <w:sz w:val="22"/>
           <w:szCs w:val="22"/>
         </w:rPr>
+        <w:t xml:space="preserve">For On-Premise environments: </w:t>
+      </w:r>
+    </w:p>
+    <w:p>
+      <w:pPr>
+        <w:pStyle w:val="PlainText"/>
+        <w:numPr>
+          <w:ilvl w:val="1"/>
+          <w:numId w:val="5"/>
+        </w:numPr>
+        <w:rPr>
+          <w:rFonts w:asciiTheme="minorHAnsi" w:hAnsiTheme="minorHAnsi" w:cs="Courier New"/>
+          <w:sz w:val="22"/>
+          <w:szCs w:val="22"/>
+        </w:rPr>
+      </w:pPr>
+      <w:r>
+        <w:rPr>
+          <w:rFonts w:asciiTheme="minorHAnsi" w:hAnsiTheme="minorHAnsi" w:cs="Courier New"/>
+          <w:sz w:val="22"/>
+          <w:szCs w:val="22"/>
+        </w:rPr>
+        <w:t>Appian Health Check Data Collection Plugin (On-Premise) (v.4.8.0)</w:t>
+      </w:r>
+    </w:p>
+    <w:p>
+      <w:pPr>
+        <w:pStyle w:val="PlainText"/>
+        <w:numPr>
+          <w:ilvl w:val="1"/>
+          <w:numId w:val="5"/>
+        </w:numPr>
+        <w:rPr>
+          <w:rFonts w:asciiTheme="minorHAnsi" w:hAnsiTheme="minorHAnsi" w:cs="Courier New"/>
+          <w:sz w:val="22"/>
+          <w:szCs w:val="22"/>
+        </w:rPr>
+      </w:pPr>
+      <w:r>
+        <w:rPr>
+          <w:rFonts w:asciiTheme="minorHAnsi" w:hAnsiTheme="minorHAnsi" w:cs="Courier New"/>
+          <w:sz w:val="22"/>
+          <w:szCs w:val="22"/>
+        </w:rPr>
         <w:t xml:space="preserve">Download </w:t>
       </w:r>
       <w:proofErr w:type="spellStart"/>
@@ -590,15 +723,41 @@
           <w:sz w:val="22"/>
           <w:szCs w:val="22"/>
         </w:rPr>
-        <w:t xml:space="preserve"> (Cloud)</w:t>
-      </w:r>
-      <w:r>
-        <w:rPr>
-          <w:rFonts w:asciiTheme="minorHAnsi" w:hAnsiTheme="minorHAnsi" w:cs="Courier New"/>
-          <w:sz w:val="22"/>
-          <w:szCs w:val="22"/>
-        </w:rPr>
-        <w:t xml:space="preserve"> (v.1.2.1)</w:t>
+        <w:t xml:space="preserve"> (</w:t>
+      </w:r>
+      <w:r>
+        <w:rPr>
+          <w:rFonts w:asciiTheme="minorHAnsi" w:hAnsiTheme="minorHAnsi" w:cs="Courier New"/>
+          <w:sz w:val="22"/>
+          <w:szCs w:val="22"/>
+        </w:rPr>
+        <w:t>On-Premise</w:t>
+      </w:r>
+      <w:r>
+        <w:rPr>
+          <w:rFonts w:asciiTheme="minorHAnsi" w:hAnsiTheme="minorHAnsi" w:cs="Courier New"/>
+          <w:sz w:val="22"/>
+          <w:szCs w:val="22"/>
+        </w:rPr>
+        <w:t>)</w:t>
+      </w:r>
+      <w:r>
+        <w:rPr>
+          <w:rFonts w:asciiTheme="minorHAnsi" w:hAnsiTheme="minorHAnsi" w:cs="Courier New"/>
+          <w:sz w:val="22"/>
+          <w:szCs w:val="22"/>
+        </w:rPr>
+        <w:t xml:space="preserve"> (v.2.0.0</w:t>
+      </w:r>
+      <w:bookmarkStart w:id="0" w:name="_GoBack"/>
+      <w:bookmarkEnd w:id="0"/>
+      <w:r>
+        <w:rPr>
+          <w:rFonts w:asciiTheme="minorHAnsi" w:hAnsiTheme="minorHAnsi" w:cs="Courier New"/>
+          <w:sz w:val="22"/>
+          <w:szCs w:val="22"/>
+        </w:rPr>
+        <w:t>)</w:t>
       </w:r>
     </w:p>
     <w:p>
@@ -1181,6 +1340,7 @@
           <w:sz w:val="22"/>
           <w:szCs w:val="22"/>
         </w:rPr>
+        <w:lastRenderedPageBreak/>
         <w:t>Required Users</w:t>
       </w:r>
     </w:p>
@@ -1319,7 +1479,6 @@
           <w:sz w:val="22"/>
           <w:szCs w:val="22"/>
         </w:rPr>
-        <w:lastRenderedPageBreak/>
         <w:t>User account will be prompted to change password upon initial login, so set the</w:t>
       </w:r>
       <w:r>
@@ -1543,19 +1702,7 @@
         <w:spacing w:after="0"/>
       </w:pPr>
       <w:r>
-        <w:t>Create</w:t>
-      </w:r>
-      <w:r>
-        <w:t xml:space="preserve"> an Appian Technical Support case on Appian Forum</w:t>
-      </w:r>
-      <w:r>
-        <w:t xml:space="preserve"> </w:t>
-      </w:r>
-      <w:r>
-        <w:t xml:space="preserve">to request the following: </w:t>
-      </w:r>
-      <w:r>
-        <w:t>(this step should be accomplished ahead of time, prior to the deployment window)</w:t>
+        <w:t>Deploy Plugins:</w:t>
       </w:r>
     </w:p>
     <w:p>
@@ -1568,10 +1715,63 @@
         <w:spacing w:after="0"/>
       </w:pPr>
       <w:r>
+        <w:t xml:space="preserve">For Cloud environments: </w:t>
+      </w:r>
+      <w:r>
+        <w:t>Create</w:t>
+      </w:r>
+      <w:r>
+        <w:t xml:space="preserve"> an Appian Technical Support case on Appian Forum</w:t>
+      </w:r>
+      <w:r>
+        <w:t xml:space="preserve"> </w:t>
+      </w:r>
+      <w:r>
+        <w:t xml:space="preserve">to request the following: </w:t>
+      </w:r>
+      <w:r>
+        <w:t>(this step should be accomplished ahead of time, prior to the deployment window)</w:t>
+      </w:r>
+    </w:p>
+    <w:p>
+      <w:pPr>
+        <w:pStyle w:val="ListParagraph"/>
+        <w:numPr>
+          <w:ilvl w:val="2"/>
+          <w:numId w:val="6"/>
+        </w:numPr>
+        <w:spacing w:after="0"/>
+      </w:pPr>
+      <w:r>
         <w:t xml:space="preserve">Deploy the required plugins listed </w:t>
       </w:r>
       <w:r>
         <w:t>above</w:t>
+      </w:r>
+    </w:p>
+    <w:p>
+      <w:pPr>
+        <w:pStyle w:val="ListParagraph"/>
+        <w:numPr>
+          <w:ilvl w:val="1"/>
+          <w:numId w:val="6"/>
+        </w:numPr>
+        <w:spacing w:after="0"/>
+      </w:pPr>
+      <w:r>
+        <w:t>For On-P</w:t>
+      </w:r>
+      <w:r>
+        <w:t xml:space="preserve">remise </w:t>
+      </w:r>
+      <w:r>
+        <w:t xml:space="preserve">environments: Copy required plugins listed above into </w:t>
+      </w:r>
+      <w:r>
+        <w:t>&lt;&lt;APPIAN_INSTALL&gt;&gt;/</w:t>
+      </w:r>
+      <w:r>
+        <w:t>_admin/plugins folder of your Appian instance</w:t>
       </w:r>
     </w:p>
     <w:p>
@@ -1653,7 +1853,13 @@
         </w:numPr>
       </w:pPr>
       <w:r>
+        <w:t xml:space="preserve">For </w:t>
+      </w:r>
+      <w:r>
         <w:t>MySQL</w:t>
+      </w:r>
+      <w:r>
+        <w:t xml:space="preserve"> database:</w:t>
       </w:r>
     </w:p>
     <w:p>
@@ -1750,6 +1956,135 @@
       <w:pPr>
         <w:pStyle w:val="ListParagraph"/>
         <w:numPr>
+          <w:ilvl w:val="1"/>
+          <w:numId w:val="6"/>
+        </w:numPr>
+      </w:pPr>
+      <w:r>
+        <w:t xml:space="preserve">For </w:t>
+      </w:r>
+      <w:r>
+        <w:t xml:space="preserve">non-MySQL </w:t>
+      </w:r>
+      <w:r>
+        <w:t>database</w:t>
+      </w:r>
+      <w:r>
+        <w:t>s</w:t>
+      </w:r>
+      <w:r>
+        <w:t>:</w:t>
+      </w:r>
+    </w:p>
+    <w:p>
+      <w:pPr>
+        <w:pStyle w:val="ListParagraph"/>
+        <w:numPr>
+          <w:ilvl w:val="2"/>
+          <w:numId w:val="6"/>
+        </w:numPr>
+      </w:pPr>
+      <w:r>
+        <w:t xml:space="preserve">Convert </w:t>
+      </w:r>
+      <w:r>
+        <w:t>the following scripts to SQL syntax, Oracle syntax, etc. and run in the following order:</w:t>
+      </w:r>
+    </w:p>
+    <w:p>
+      <w:pPr>
+        <w:pStyle w:val="ListParagraph"/>
+        <w:numPr>
+          <w:ilvl w:val="3"/>
+          <w:numId w:val="6"/>
+        </w:numPr>
+        <w:rPr>
+          <w:b/>
+        </w:rPr>
+      </w:pPr>
+      <w:r>
+        <w:rPr>
+          <w:rFonts w:cs="Courier New"/>
+          <w:b/>
+        </w:rPr>
+        <w:t xml:space="preserve">AF Release 1.0.0 Create </w:t>
+      </w:r>
+      <w:proofErr w:type="spellStart"/>
+      <w:r>
+        <w:rPr>
+          <w:rFonts w:cs="Courier New"/>
+          <w:b/>
+        </w:rPr>
+        <w:t>DB.sql</w:t>
+      </w:r>
+      <w:proofErr w:type="spellEnd"/>
+    </w:p>
+    <w:p>
+      <w:pPr>
+        <w:pStyle w:val="ListParagraph"/>
+        <w:numPr>
+          <w:ilvl w:val="3"/>
+          <w:numId w:val="6"/>
+        </w:numPr>
+        <w:rPr>
+          <w:b/>
+        </w:rPr>
+      </w:pPr>
+      <w:r>
+        <w:rPr>
+          <w:rFonts w:cs="Courier New"/>
+          <w:b/>
+        </w:rPr>
+        <w:t xml:space="preserve">CTS Release 1.0.0 Create </w:t>
+      </w:r>
+      <w:proofErr w:type="spellStart"/>
+      <w:r>
+        <w:rPr>
+          <w:rFonts w:cs="Courier New"/>
+          <w:b/>
+        </w:rPr>
+        <w:t>DB.sql</w:t>
+      </w:r>
+      <w:proofErr w:type="spellEnd"/>
+    </w:p>
+    <w:p>
+      <w:pPr>
+        <w:pStyle w:val="ListParagraph"/>
+        <w:numPr>
+          <w:ilvl w:val="3"/>
+          <w:numId w:val="6"/>
+        </w:numPr>
+        <w:rPr>
+          <w:b/>
+        </w:rPr>
+      </w:pPr>
+      <w:r>
+        <w:rPr>
+          <w:rFonts w:cs="Courier New"/>
+          <w:b/>
+        </w:rPr>
+        <w:t xml:space="preserve">CTS Release 1.0.0 Insert Reference </w:t>
+      </w:r>
+      <w:proofErr w:type="spellStart"/>
+      <w:r>
+        <w:rPr>
+          <w:rFonts w:cs="Courier New"/>
+          <w:b/>
+        </w:rPr>
+        <w:t>Data.sql</w:t>
+      </w:r>
+      <w:proofErr w:type="spellEnd"/>
+      <w:r>
+        <w:rPr>
+          <w:b/>
+        </w:rPr>
+        <w:t xml:space="preserve"> </w:t>
+      </w:r>
+    </w:p>
+    <w:p>
+      <w:pPr>
+        <w:pStyle w:val="ListParagraph"/>
+        <w:numPr>
           <w:ilvl w:val="0"/>
           <w:numId w:val="6"/>
         </w:numPr>
@@ -1900,6 +2235,7 @@
         </w:numPr>
       </w:pPr>
       <w:r>
+        <w:lastRenderedPageBreak/>
         <w:t xml:space="preserve">Set </w:t>
       </w:r>
       <w:proofErr w:type="spellStart"/>
@@ -2158,7 +2494,6 @@
         <w:rPr>
           <w:rFonts w:cs="Courier New"/>
         </w:rPr>
-        <w:lastRenderedPageBreak/>
         <w:t xml:space="preserve">Under Administration Pages on the left hand pane, navigate to the Internationalization directory &gt; Internationalization Settings </w:t>
       </w:r>
     </w:p>
@@ -2190,7 +2525,37 @@
         <w:rPr>
           <w:rFonts w:cs="Courier New"/>
         </w:rPr>
-        <w:t xml:space="preserve"> to (UTC-05:00) Eastern Time (America/</w:t>
+        <w:t xml:space="preserve"> to </w:t>
+      </w:r>
+      <w:r>
+        <w:rPr>
+          <w:rFonts w:cs="Courier New"/>
+        </w:rPr>
+        <w:t>&lt;&lt;Platform specific time zone&gt;&gt;</w:t>
+      </w:r>
+    </w:p>
+    <w:p>
+      <w:pPr>
+        <w:pStyle w:val="ListParagraph"/>
+        <w:numPr>
+          <w:ilvl w:val="3"/>
+          <w:numId w:val="6"/>
+        </w:numPr>
+        <w:rPr>
+          <w:rFonts w:cs="Courier New"/>
+        </w:rPr>
+      </w:pPr>
+      <w:r>
+        <w:rPr>
+          <w:rFonts w:cs="Courier New"/>
+        </w:rPr>
+        <w:t xml:space="preserve">Recommended: </w:t>
+      </w:r>
+      <w:r>
+        <w:rPr>
+          <w:rFonts w:cs="Courier New"/>
+        </w:rPr>
+        <w:t>(UTC-05:00) Eastern Time (America/</w:t>
       </w:r>
       <w:proofErr w:type="spellStart"/>
       <w:r>
@@ -2253,7 +2618,37 @@
         <w:rPr>
           <w:rFonts w:cs="Courier New"/>
         </w:rPr>
-        <w:t xml:space="preserve"> to (UTC-05:00) Eastern Time (America/</w:t>
+        <w:t xml:space="preserve"> to </w:t>
+      </w:r>
+      <w:r>
+        <w:rPr>
+          <w:rFonts w:cs="Courier New"/>
+        </w:rPr>
+        <w:t>&lt;&lt;Platform specific time zone&gt;&gt;</w:t>
+      </w:r>
+    </w:p>
+    <w:p>
+      <w:pPr>
+        <w:pStyle w:val="ListParagraph"/>
+        <w:numPr>
+          <w:ilvl w:val="3"/>
+          <w:numId w:val="6"/>
+        </w:numPr>
+        <w:rPr>
+          <w:rFonts w:cs="Courier New"/>
+        </w:rPr>
+      </w:pPr>
+      <w:r>
+        <w:rPr>
+          <w:rFonts w:cs="Courier New"/>
+        </w:rPr>
+        <w:t xml:space="preserve">Recommended: </w:t>
+      </w:r>
+      <w:r>
+        <w:rPr>
+          <w:rFonts w:cs="Courier New"/>
+        </w:rPr>
+        <w:t>(UTC-05:00) Eastern Time (America/</w:t>
       </w:r>
       <w:proofErr w:type="spellStart"/>
       <w:r>
@@ -2311,7 +2706,6 @@
         </w:rPr>
         <w:t xml:space="preserve">Import </w:t>
       </w:r>
-      <w:bookmarkStart w:id="0" w:name="_GoBack"/>
       <w:r>
         <w:rPr>
           <w:rFonts w:cs="Courier New"/>
@@ -2319,7 +2713,6 @@
         </w:rPr>
         <w:t>CTS Admin Console Settings.zip</w:t>
       </w:r>
-      <w:bookmarkEnd w:id="0"/>
     </w:p>
     <w:p>
       <w:pPr>
@@ -2341,44 +2734,45 @@
     <w:p>
       <w:pPr>
         <w:spacing w:line="240" w:lineRule="auto"/>
-        <w:rPr>
-          <w:rFonts w:ascii="Times New Roman" w:eastAsia="Times New Roman" w:hAnsi="Times New Roman" w:cs="Times New Roman"/>
-        </w:rPr>
-      </w:pPr>
-      <w:r>
         <w:rPr>
           <w:rFonts w:ascii="Calibri" w:eastAsia="Times New Roman" w:hAnsi="Calibri" w:cs="Times New Roman"/>
           <w:color w:val="000000"/>
         </w:rPr>
-        <w:t xml:space="preserve">The following steps will be taken if the deployment into the </w:t>
-      </w:r>
+      </w:pPr>
       <w:r>
         <w:rPr>
           <w:rFonts w:ascii="Calibri" w:eastAsia="Times New Roman" w:hAnsi="Calibri" w:cs="Times New Roman"/>
           <w:color w:val="000000"/>
         </w:rPr>
-        <w:t>target</w:t>
+        <w:t xml:space="preserve">The following steps will be taken if the deployment into the </w:t>
       </w:r>
       <w:r>
         <w:rPr>
           <w:rFonts w:ascii="Calibri" w:eastAsia="Times New Roman" w:hAnsi="Calibri" w:cs="Times New Roman"/>
           <w:color w:val="000000"/>
         </w:rPr>
-        <w:t xml:space="preserve"> envi</w:t>
+        <w:t>target</w:t>
       </w:r>
       <w:r>
         <w:rPr>
           <w:rFonts w:ascii="Calibri" w:eastAsia="Times New Roman" w:hAnsi="Calibri" w:cs="Times New Roman"/>
           <w:color w:val="000000"/>
         </w:rPr>
-        <w:t>ronment needs to be reverted.  If the target environment is in Appian Cloud,</w:t>
+        <w:t xml:space="preserve"> envi</w:t>
       </w:r>
       <w:r>
         <w:rPr>
           <w:rFonts w:ascii="Calibri" w:eastAsia="Times New Roman" w:hAnsi="Calibri" w:cs="Times New Roman"/>
           <w:color w:val="000000"/>
         </w:rPr>
-        <w:t xml:space="preserve"> snapshots will be taken on a daily basis.  The deployment team will need to coordinate with Appian Support to revert to the last snapshot.  </w:t>
+        <w:t>ronment needs to be reverted:</w:t>
+      </w:r>
+      <w:r>
+        <w:rPr>
+          <w:rFonts w:ascii="Calibri" w:eastAsia="Times New Roman" w:hAnsi="Calibri" w:cs="Times New Roman"/>
+          <w:color w:val="000000"/>
+        </w:rPr>
+        <w:t xml:space="preserve">  </w:t>
       </w:r>
     </w:p>
     <w:p>
@@ -2386,11 +2780,12 @@
         <w:pStyle w:val="ListParagraph"/>
         <w:numPr>
           <w:ilvl w:val="0"/>
-          <w:numId w:val="19"/>
+          <w:numId w:val="10"/>
         </w:numPr>
         <w:spacing w:line="240" w:lineRule="auto"/>
         <w:rPr>
-          <w:rFonts w:ascii="Times New Roman" w:eastAsia="Times New Roman" w:hAnsi="Times New Roman" w:cs="Times New Roman"/>
+          <w:rFonts w:ascii="Calibri" w:eastAsia="Times New Roman" w:hAnsi="Calibri" w:cs="Times New Roman"/>
+          <w:color w:val="000000"/>
         </w:rPr>
       </w:pPr>
       <w:r>
@@ -2398,7 +2793,7 @@
           <w:rFonts w:ascii="Calibri" w:eastAsia="Times New Roman" w:hAnsi="Calibri" w:cs="Arial"/>
           <w:color w:val="000000"/>
         </w:rPr>
-        <w:t xml:space="preserve">Notify stakeholders of the deployment rollback </w:t>
+        <w:t>Notify stakeholders of the deployment rollback</w:t>
       </w:r>
     </w:p>
     <w:p>
@@ -2406,11 +2801,43 @@
         <w:pStyle w:val="ListParagraph"/>
         <w:numPr>
           <w:ilvl w:val="0"/>
-          <w:numId w:val="19"/>
+          <w:numId w:val="10"/>
         </w:numPr>
         <w:spacing w:line="240" w:lineRule="auto"/>
         <w:rPr>
-          <w:rFonts w:ascii="Times New Roman" w:eastAsia="Times New Roman" w:hAnsi="Times New Roman" w:cs="Times New Roman"/>
+          <w:rFonts w:ascii="Calibri" w:eastAsia="Times New Roman" w:hAnsi="Calibri" w:cs="Times New Roman"/>
+          <w:color w:val="000000"/>
+        </w:rPr>
+      </w:pPr>
+      <w:r>
+        <w:t>For Cloud environments:</w:t>
+      </w:r>
+      <w:r>
+        <w:rPr>
+          <w:rFonts w:ascii="Calibri" w:eastAsia="Times New Roman" w:hAnsi="Calibri" w:cs="Times New Roman"/>
+          <w:color w:val="000000"/>
+        </w:rPr>
+        <w:t xml:space="preserve"> S</w:t>
+      </w:r>
+      <w:r>
+        <w:rPr>
+          <w:rFonts w:ascii="Calibri" w:eastAsia="Times New Roman" w:hAnsi="Calibri" w:cs="Times New Roman"/>
+          <w:color w:val="000000"/>
+        </w:rPr>
+        <w:t>napshots will be taken on a daily basis.  The deployment team will need to coordinate with Appian Support to revert to the last snapshot.  </w:t>
+      </w:r>
+    </w:p>
+    <w:p>
+      <w:pPr>
+        <w:pStyle w:val="ListParagraph"/>
+        <w:numPr>
+          <w:ilvl w:val="1"/>
+          <w:numId w:val="10"/>
+        </w:numPr>
+        <w:spacing w:line="240" w:lineRule="auto"/>
+        <w:rPr>
+          <w:rFonts w:ascii="Calibri" w:eastAsia="Times New Roman" w:hAnsi="Calibri" w:cs="Times New Roman"/>
+          <w:color w:val="000000"/>
         </w:rPr>
       </w:pPr>
       <w:r>
@@ -2439,12 +2866,13 @@
       <w:pPr>
         <w:pStyle w:val="ListParagraph"/>
         <w:numPr>
-          <w:ilvl w:val="1"/>
-          <w:numId w:val="19"/>
+          <w:ilvl w:val="2"/>
+          <w:numId w:val="10"/>
         </w:numPr>
         <w:spacing w:line="240" w:lineRule="auto"/>
         <w:rPr>
-          <w:rFonts w:ascii="Times New Roman" w:eastAsia="Times New Roman" w:hAnsi="Times New Roman" w:cs="Times New Roman"/>
+          <w:rFonts w:ascii="Calibri" w:eastAsia="Times New Roman" w:hAnsi="Calibri" w:cs="Times New Roman"/>
+          <w:color w:val="000000"/>
         </w:rPr>
       </w:pPr>
       <w:r>
@@ -2473,12 +2901,13 @@
       <w:pPr>
         <w:pStyle w:val="ListParagraph"/>
         <w:numPr>
-          <w:ilvl w:val="1"/>
-          <w:numId w:val="19"/>
+          <w:ilvl w:val="2"/>
+          <w:numId w:val="10"/>
         </w:numPr>
         <w:spacing w:line="240" w:lineRule="auto"/>
         <w:rPr>
-          <w:rFonts w:ascii="Times New Roman" w:eastAsia="Times New Roman" w:hAnsi="Times New Roman" w:cs="Times New Roman"/>
+          <w:rFonts w:ascii="Calibri" w:eastAsia="Times New Roman" w:hAnsi="Calibri" w:cs="Times New Roman"/>
+          <w:color w:val="000000"/>
         </w:rPr>
       </w:pPr>
       <w:r>
@@ -2496,7 +2925,379 @@
         <w:t xml:space="preserve"> to revert to</w:t>
       </w:r>
     </w:p>
-    <w:p/>
+    <w:p>
+      <w:pPr>
+        <w:pStyle w:val="ListParagraph"/>
+        <w:numPr>
+          <w:ilvl w:val="0"/>
+          <w:numId w:val="10"/>
+        </w:numPr>
+        <w:spacing w:line="240" w:lineRule="auto"/>
+        <w:rPr>
+          <w:rFonts w:ascii="Calibri" w:eastAsia="Times New Roman" w:hAnsi="Calibri" w:cs="Times New Roman"/>
+          <w:color w:val="000000"/>
+        </w:rPr>
+      </w:pPr>
+      <w:r>
+        <w:t>For On-Premise environments</w:t>
+      </w:r>
+      <w:r>
+        <w:t>: Immediately prior to beginning deployment,</w:t>
+      </w:r>
+      <w:r>
+        <w:t xml:space="preserve"> backup the existing Appian installation:</w:t>
+      </w:r>
+    </w:p>
+    <w:p>
+      <w:pPr>
+        <w:pStyle w:val="ListParagraph"/>
+        <w:numPr>
+          <w:ilvl w:val="1"/>
+          <w:numId w:val="10"/>
+        </w:numPr>
+        <w:spacing w:line="240" w:lineRule="auto"/>
+        <w:rPr>
+          <w:rFonts w:ascii="Calibri" w:eastAsia="Times New Roman" w:hAnsi="Calibri" w:cs="Times New Roman"/>
+          <w:color w:val="000000"/>
+        </w:rPr>
+      </w:pPr>
+      <w:r>
+        <w:rPr>
+          <w:rFonts w:ascii="Calibri" w:eastAsia="Times New Roman" w:hAnsi="Calibri" w:cs="Times New Roman"/>
+          <w:color w:val="000000"/>
+        </w:rPr>
+        <w:t xml:space="preserve">Properly shutdown Appian and ensure the engines are </w:t>
+      </w:r>
+      <w:proofErr w:type="spellStart"/>
+      <w:r>
+        <w:rPr>
+          <w:rFonts w:ascii="Calibri" w:eastAsia="Times New Roman" w:hAnsi="Calibri" w:cs="Times New Roman"/>
+          <w:color w:val="000000"/>
+        </w:rPr>
+        <w:t>checkpointed</w:t>
+      </w:r>
+      <w:proofErr w:type="spellEnd"/>
+      <w:r>
+        <w:rPr>
+          <w:rFonts w:ascii="Calibri" w:eastAsia="Times New Roman" w:hAnsi="Calibri" w:cs="Times New Roman"/>
+          <w:color w:val="000000"/>
+        </w:rPr>
+        <w:t xml:space="preserve"> upon shutdown and any scheduled processes are disabled during the deployment window</w:t>
+      </w:r>
+    </w:p>
+    <w:p>
+      <w:pPr>
+        <w:pStyle w:val="ListParagraph"/>
+        <w:numPr>
+          <w:ilvl w:val="1"/>
+          <w:numId w:val="10"/>
+        </w:numPr>
+        <w:spacing w:line="240" w:lineRule="auto"/>
+        <w:rPr>
+          <w:rFonts w:ascii="Calibri" w:eastAsia="Times New Roman" w:hAnsi="Calibri" w:cs="Times New Roman"/>
+          <w:color w:val="000000"/>
+        </w:rPr>
+      </w:pPr>
+      <w:r>
+        <w:rPr>
+          <w:rFonts w:ascii="Calibri" w:eastAsia="Times New Roman" w:hAnsi="Calibri" w:cs="Times New Roman"/>
+          <w:color w:val="000000"/>
+        </w:rPr>
+        <w:t>Backup the Appian installation on all web servers, app servers, and engine servers</w:t>
+      </w:r>
+    </w:p>
+    <w:p>
+      <w:pPr>
+        <w:pStyle w:val="ListParagraph"/>
+        <w:numPr>
+          <w:ilvl w:val="2"/>
+          <w:numId w:val="10"/>
+        </w:numPr>
+        <w:spacing w:line="240" w:lineRule="auto"/>
+        <w:rPr>
+          <w:rFonts w:ascii="Calibri" w:eastAsia="Times New Roman" w:hAnsi="Calibri" w:cs="Times New Roman"/>
+          <w:color w:val="000000"/>
+        </w:rPr>
+      </w:pPr>
+      <w:r>
+        <w:lastRenderedPageBreak/>
+        <w:t>C</w:t>
+      </w:r>
+      <w:r>
+        <w:t>reate a copy of the entire &lt;&lt;APPIAN_INSTALL&gt;&gt; directory of your Appian instance and rename it to clearly denote it as a backup copy (e.g. “&lt;&lt;APPIAN_INSTALL&gt;&gt;_&lt;&lt;CURRENT_DATETIME&gt;&gt;_</w:t>
+      </w:r>
+      <w:proofErr w:type="spellStart"/>
+      <w:r>
+        <w:t>bkup</w:t>
+      </w:r>
+      <w:proofErr w:type="spellEnd"/>
+      <w:r>
+        <w:t>”)</w:t>
+      </w:r>
+    </w:p>
+    <w:p>
+      <w:pPr>
+        <w:pStyle w:val="ListParagraph"/>
+        <w:numPr>
+          <w:ilvl w:val="2"/>
+          <w:numId w:val="10"/>
+        </w:numPr>
+        <w:spacing w:line="240" w:lineRule="auto"/>
+        <w:rPr>
+          <w:rFonts w:ascii="Calibri" w:eastAsia="Times New Roman" w:hAnsi="Calibri" w:cs="Times New Roman"/>
+          <w:color w:val="000000"/>
+        </w:rPr>
+      </w:pPr>
+      <w:r>
+        <w:t>Backup the Apache directory on the web server(s)</w:t>
+      </w:r>
+    </w:p>
+    <w:p>
+      <w:pPr>
+        <w:pStyle w:val="ListParagraph"/>
+        <w:numPr>
+          <w:ilvl w:val="2"/>
+          <w:numId w:val="10"/>
+        </w:numPr>
+        <w:spacing w:line="240" w:lineRule="auto"/>
+        <w:rPr>
+          <w:rFonts w:ascii="Calibri" w:eastAsia="Times New Roman" w:hAnsi="Calibri" w:cs="Times New Roman"/>
+          <w:color w:val="000000"/>
+        </w:rPr>
+      </w:pPr>
+      <w:r>
+        <w:t xml:space="preserve">Backup any </w:t>
+      </w:r>
+      <w:proofErr w:type="spellStart"/>
+      <w:r>
+        <w:t>fileshare</w:t>
+      </w:r>
+      <w:proofErr w:type="spellEnd"/>
+      <w:r>
+        <w:t xml:space="preserve"> documents (for multiple </w:t>
+      </w:r>
+      <w:proofErr w:type="spellStart"/>
+      <w:r>
+        <w:t>JBoss</w:t>
+      </w:r>
+      <w:proofErr w:type="spellEnd"/>
+      <w:r>
+        <w:t xml:space="preserve"> instances sharing a </w:t>
+      </w:r>
+      <w:proofErr w:type="spellStart"/>
+      <w:r>
+        <w:t>fileshare</w:t>
+      </w:r>
+      <w:proofErr w:type="spellEnd"/>
+      <w:r>
+        <w:t xml:space="preserve">).  If not using </w:t>
+      </w:r>
+      <w:proofErr w:type="spellStart"/>
+      <w:r>
+        <w:t>fileshare</w:t>
+      </w:r>
+      <w:proofErr w:type="spellEnd"/>
+      <w:r>
+        <w:t xml:space="preserve">, backup the _admin and other data directories </w:t>
+      </w:r>
+    </w:p>
+    <w:p>
+      <w:pPr>
+        <w:pStyle w:val="ListParagraph"/>
+        <w:numPr>
+          <w:ilvl w:val="2"/>
+          <w:numId w:val="10"/>
+        </w:numPr>
+        <w:spacing w:line="240" w:lineRule="auto"/>
+        <w:rPr>
+          <w:rFonts w:ascii="Calibri" w:eastAsia="Times New Roman" w:hAnsi="Calibri" w:cs="Times New Roman"/>
+          <w:color w:val="000000"/>
+        </w:rPr>
+      </w:pPr>
+      <w:r>
+        <w:t>Backup the primary and business databases</w:t>
+      </w:r>
+    </w:p>
+    <w:p>
+      <w:pPr>
+        <w:pStyle w:val="ListParagraph"/>
+        <w:numPr>
+          <w:ilvl w:val="1"/>
+          <w:numId w:val="10"/>
+        </w:numPr>
+        <w:spacing w:line="240" w:lineRule="auto"/>
+        <w:rPr>
+          <w:rFonts w:ascii="Calibri" w:eastAsia="Times New Roman" w:hAnsi="Calibri" w:cs="Times New Roman"/>
+          <w:color w:val="000000"/>
+        </w:rPr>
+      </w:pPr>
+      <w:r>
+        <w:t>Properly start Appian and begin full deployment procedure outlined above</w:t>
+      </w:r>
+    </w:p>
+    <w:p>
+      <w:pPr>
+        <w:pStyle w:val="ListParagraph"/>
+        <w:numPr>
+          <w:ilvl w:val="1"/>
+          <w:numId w:val="10"/>
+        </w:numPr>
+        <w:spacing w:line="240" w:lineRule="auto"/>
+        <w:rPr>
+          <w:rFonts w:ascii="Calibri" w:eastAsia="Times New Roman" w:hAnsi="Calibri" w:cs="Times New Roman"/>
+          <w:color w:val="000000"/>
+        </w:rPr>
+      </w:pPr>
+      <w:r>
+        <w:t xml:space="preserve">Revert to this </w:t>
+      </w:r>
+      <w:r>
+        <w:t xml:space="preserve">backup </w:t>
+      </w:r>
+      <w:r>
+        <w:t>copy by:</w:t>
+      </w:r>
+    </w:p>
+    <w:p>
+      <w:pPr>
+        <w:pStyle w:val="ListParagraph"/>
+        <w:numPr>
+          <w:ilvl w:val="2"/>
+          <w:numId w:val="10"/>
+        </w:numPr>
+        <w:spacing w:line="240" w:lineRule="auto"/>
+        <w:rPr>
+          <w:rFonts w:ascii="Calibri" w:eastAsia="Times New Roman" w:hAnsi="Calibri" w:cs="Times New Roman"/>
+          <w:color w:val="000000"/>
+        </w:rPr>
+      </w:pPr>
+      <w:r>
+        <w:rPr>
+          <w:rFonts w:ascii="Calibri" w:eastAsia="Times New Roman" w:hAnsi="Calibri" w:cs="Times New Roman"/>
+          <w:color w:val="000000"/>
+        </w:rPr>
+        <w:t xml:space="preserve">Properly shutdown Appian </w:t>
+      </w:r>
+    </w:p>
+    <w:p>
+      <w:pPr>
+        <w:pStyle w:val="ListParagraph"/>
+        <w:numPr>
+          <w:ilvl w:val="2"/>
+          <w:numId w:val="10"/>
+        </w:numPr>
+        <w:spacing w:line="240" w:lineRule="auto"/>
+        <w:rPr>
+          <w:rFonts w:ascii="Calibri" w:eastAsia="Times New Roman" w:hAnsi="Calibri" w:cs="Times New Roman"/>
+          <w:color w:val="000000"/>
+        </w:rPr>
+      </w:pPr>
+      <w:r>
+        <w:t>Rename</w:t>
+      </w:r>
+      <w:r>
+        <w:t xml:space="preserve"> the entire &lt;&lt;APPIAN_INSTALL&gt;&gt; directory of your Appian instance</w:t>
+      </w:r>
+      <w:r>
+        <w:t xml:space="preserve"> on all web servers, app servers, and engine servers to clearly denote it as a failed attempted deployment copy (e.g. </w:t>
+      </w:r>
+      <w:r>
+        <w:t>“&lt;&lt;APPIAN_INSTALL&gt;&gt;_&lt;&lt;CURRENT_DATETIME&gt;&gt;_</w:t>
+      </w:r>
+      <w:r>
+        <w:t>failed</w:t>
+      </w:r>
+      <w:r>
+        <w:t>”</w:t>
+      </w:r>
+    </w:p>
+    <w:p>
+      <w:pPr>
+        <w:pStyle w:val="ListParagraph"/>
+        <w:numPr>
+          <w:ilvl w:val="2"/>
+          <w:numId w:val="10"/>
+        </w:numPr>
+        <w:spacing w:line="240" w:lineRule="auto"/>
+        <w:rPr>
+          <w:rFonts w:ascii="Calibri" w:eastAsia="Times New Roman" w:hAnsi="Calibri" w:cs="Times New Roman"/>
+          <w:color w:val="000000"/>
+        </w:rPr>
+      </w:pPr>
+      <w:r>
+        <w:t xml:space="preserve">Rename the backup copy to the original &lt;&lt;APPIAN_INSTALL&gt;&gt; directory name </w:t>
+      </w:r>
+      <w:r>
+        <w:t>on all web servers, app servers, and engine servers</w:t>
+      </w:r>
+    </w:p>
+    <w:p>
+      <w:pPr>
+        <w:pStyle w:val="ListParagraph"/>
+        <w:numPr>
+          <w:ilvl w:val="2"/>
+          <w:numId w:val="10"/>
+        </w:numPr>
+        <w:spacing w:line="240" w:lineRule="auto"/>
+        <w:rPr>
+          <w:rFonts w:ascii="Calibri" w:eastAsia="Times New Roman" w:hAnsi="Calibri" w:cs="Times New Roman"/>
+          <w:color w:val="000000"/>
+        </w:rPr>
+      </w:pPr>
+      <w:r>
+        <w:t xml:space="preserve">If using a </w:t>
+      </w:r>
+      <w:proofErr w:type="spellStart"/>
+      <w:r>
+        <w:t>fileshare</w:t>
+      </w:r>
+      <w:proofErr w:type="spellEnd"/>
+      <w:r>
+        <w:t xml:space="preserve"> for multiple </w:t>
+      </w:r>
+      <w:proofErr w:type="spellStart"/>
+      <w:r>
+        <w:t>JBoss</w:t>
+      </w:r>
+      <w:proofErr w:type="spellEnd"/>
+      <w:r>
+        <w:t xml:space="preserve"> servers, replace the contents with the backup taken in the previous step</w:t>
+      </w:r>
+    </w:p>
+    <w:p>
+      <w:pPr>
+        <w:pStyle w:val="ListParagraph"/>
+        <w:numPr>
+          <w:ilvl w:val="2"/>
+          <w:numId w:val="10"/>
+        </w:numPr>
+        <w:spacing w:line="240" w:lineRule="auto"/>
+        <w:rPr>
+          <w:rFonts w:ascii="Calibri" w:eastAsia="Times New Roman" w:hAnsi="Calibri" w:cs="Times New Roman"/>
+          <w:color w:val="000000"/>
+        </w:rPr>
+      </w:pPr>
+      <w:r>
+        <w:t>Restore the Appian Primary database with the backup taken</w:t>
+      </w:r>
+    </w:p>
+    <w:p>
+      <w:pPr>
+        <w:pStyle w:val="ListParagraph"/>
+        <w:numPr>
+          <w:ilvl w:val="2"/>
+          <w:numId w:val="10"/>
+        </w:numPr>
+        <w:spacing w:line="240" w:lineRule="auto"/>
+        <w:rPr>
+          <w:rFonts w:ascii="Calibri" w:eastAsia="Times New Roman" w:hAnsi="Calibri" w:cs="Times New Roman"/>
+          <w:color w:val="000000"/>
+        </w:rPr>
+      </w:pPr>
+      <w:r>
+        <w:t>Restore the Appian Business database with the backup taken</w:t>
+      </w:r>
+    </w:p>
     <w:sectPr>
       <w:pgSz w:w="12240" w:h="15840"/>
       <w:pgMar w:top="1440" w:right="1440" w:bottom="1440" w:left="1440" w:header="720" w:footer="720" w:gutter="0"/>
@@ -3293,7 +4094,7 @@
       <w:lvlText w:val=""/>
       <w:lvlJc w:val="left"/>
       <w:pPr>
-        <w:ind w:left="720" w:hanging="360"/>
+        <w:ind w:left="1080" w:hanging="360"/>
       </w:pPr>
       <w:rPr>
         <w:rFonts w:ascii="Symbol" w:hAnsi="Symbol" w:hint="default"/>
@@ -3305,7 +4106,7 @@
       <w:lvlText w:val="o"/>
       <w:lvlJc w:val="left"/>
       <w:pPr>
-        <w:ind w:left="1440" w:hanging="360"/>
+        <w:ind w:left="1800" w:hanging="360"/>
       </w:pPr>
       <w:rPr>
         <w:rFonts w:ascii="Courier New" w:hAnsi="Courier New" w:cs="Courier New" w:hint="default"/>
@@ -3317,7 +4118,7 @@
       <w:lvlText w:val=""/>
       <w:lvlJc w:val="left"/>
       <w:pPr>
-        <w:ind w:left="2160" w:hanging="360"/>
+        <w:ind w:left="2520" w:hanging="360"/>
       </w:pPr>
       <w:rPr>
         <w:rFonts w:ascii="Wingdings" w:hAnsi="Wingdings" w:hint="default"/>
@@ -3329,7 +4130,7 @@
       <w:lvlText w:val=""/>
       <w:lvlJc w:val="left"/>
       <w:pPr>
-        <w:ind w:left="2880" w:hanging="360"/>
+        <w:ind w:left="3240" w:hanging="360"/>
       </w:pPr>
       <w:rPr>
         <w:rFonts w:ascii="Symbol" w:hAnsi="Symbol" w:hint="default"/>
@@ -3341,7 +4142,7 @@
       <w:lvlText w:val="o"/>
       <w:lvlJc w:val="left"/>
       <w:pPr>
-        <w:ind w:left="3600" w:hanging="360"/>
+        <w:ind w:left="3960" w:hanging="360"/>
       </w:pPr>
       <w:rPr>
         <w:rFonts w:ascii="Courier New" w:hAnsi="Courier New" w:cs="Courier New" w:hint="default"/>
@@ -3353,7 +4154,7 @@
       <w:lvlText w:val=""/>
       <w:lvlJc w:val="left"/>
       <w:pPr>
-        <w:ind w:left="4320" w:hanging="360"/>
+        <w:ind w:left="4680" w:hanging="360"/>
       </w:pPr>
       <w:rPr>
         <w:rFonts w:ascii="Wingdings" w:hAnsi="Wingdings" w:hint="default"/>
@@ -3365,7 +4166,7 @@
       <w:lvlText w:val=""/>
       <w:lvlJc w:val="left"/>
       <w:pPr>
-        <w:ind w:left="5040" w:hanging="360"/>
+        <w:ind w:left="5400" w:hanging="360"/>
       </w:pPr>
       <w:rPr>
         <w:rFonts w:ascii="Symbol" w:hAnsi="Symbol" w:hint="default"/>
@@ -3377,7 +4178,7 @@
       <w:lvlText w:val="o"/>
       <w:lvlJc w:val="left"/>
       <w:pPr>
-        <w:ind w:left="5760" w:hanging="360"/>
+        <w:ind w:left="6120" w:hanging="360"/>
       </w:pPr>
       <w:rPr>
         <w:rFonts w:ascii="Courier New" w:hAnsi="Courier New" w:cs="Courier New" w:hint="default"/>
@@ -3389,7 +4190,7 @@
       <w:lvlText w:val=""/>
       <w:lvlJc w:val="left"/>
       <w:pPr>
-        <w:ind w:left="6480" w:hanging="360"/>
+        <w:ind w:left="6840" w:hanging="360"/>
       </w:pPr>
       <w:rPr>
         <w:rFonts w:ascii="Wingdings" w:hAnsi="Wingdings" w:hint="default"/>
@@ -4278,7 +5079,7 @@
   <w:abstractNum w:abstractNumId="16">
     <w:nsid w:val="577C6892"/>
     <w:multiLevelType w:val="hybridMultilevel"/>
-    <w:tmpl w:val="3DDEF6D0"/>
+    <w:tmpl w:val="0696E7A4"/>
     <w:lvl w:ilvl="0" w:tplc="04090001">
       <w:start w:val="1"/>
       <w:numFmt w:val="bullet"/>
@@ -4801,7 +5602,7 @@
         <w:rFonts w:ascii="Symbol" w:eastAsiaTheme="minorHAnsi" w:hAnsi="Symbol" w:cs="Courier New" w:hint="default"/>
       </w:rPr>
     </w:lvl>
-    <w:lvl w:ilvl="1" w:tplc="04090003" w:tentative="1">
+    <w:lvl w:ilvl="1" w:tplc="04090003">
       <w:start w:val="1"/>
       <w:numFmt w:val="bullet"/>
       <w:lvlText w:val="o"/>
@@ -7049,7 +7850,7 @@
 </file>
 
 <file path=customXml/itemProps1.xml><?xml version="1.0" encoding="utf-8"?>
-<ds:datastoreItem xmlns:ds="http://schemas.openxmlformats.org/officeDocument/2006/customXml" ds:itemID="{167D632D-2A45-4691-9279-1AC514C5475E}">
+<ds:datastoreItem xmlns:ds="http://schemas.openxmlformats.org/officeDocument/2006/customXml" ds:itemID="{0123A361-AF75-468F-BA4B-DDE2202BD970}">
   <ds:schemaRefs>
     <ds:schemaRef ds:uri="http://schemas.openxmlformats.org/officeDocument/2006/bibliography"/>
   </ds:schemaRefs>

</xml_diff>